<commit_message>
service connectors  and mololith vs modules
</commit_message>
<xml_diff>
--- a/stack.docx
+++ b/stack.docx
@@ -3,17 +3,16 @@
 <w:document xmlns:wpc="http://schemas.microsoft.com/office/word/2010/wordprocessingCanvas" xmlns:cx="http://schemas.microsoft.com/office/drawing/2014/chartex" xmlns:cx1="http://schemas.microsoft.com/office/drawing/2015/9/8/chartex" xmlns:cx2="http://schemas.microsoft.com/office/drawing/2015/10/21/chartex" xmlns:cx3="http://schemas.microsoft.com/office/drawing/2016/5/9/chartex" xmlns:cx4="http://schemas.microsoft.com/office/drawing/2016/5/10/chartex" xmlns:cx5="http://schemas.microsoft.com/office/drawing/2016/5/11/chartex" xmlns:cx6="http://schemas.microsoft.com/office/drawing/2016/5/12/chartex" xmlns:cx7="http://schemas.microsoft.com/office/drawing/2016/5/13/chartex" xmlns:cx8="http://schemas.microsoft.com/office/drawing/2016/5/14/chartex" xmlns:mc="http://schemas.openxmlformats.org/markup-compatibility/2006" xmlns:aink="http://schemas.microsoft.com/office/drawing/2016/ink" xmlns:am3d="http://schemas.microsoft.com/office/drawing/2017/model3d" xmlns:o="urn:schemas-microsoft-com:office:office" xmlns:r="http://schemas.openxmlformats.org/officeDocument/2006/relationships" xmlns:m="http://schemas.openxmlformats.org/officeDocument/2006/math" xmlns:v="urn:schemas-microsoft-com:vml" xmlns:wp14="http://schemas.microsoft.com/office/word/2010/wordprocessingDrawing" xmlns:wp="http://schemas.openxmlformats.org/drawingml/2006/wordprocessingDrawing" xmlns:w10="urn:schemas-microsoft-com:office:word" xmlns:w="http://schemas.openxmlformats.org/wordprocessingml/2006/main" xmlns:w14="http://schemas.microsoft.com/office/word/2010/wordml" xmlns:w15="http://schemas.microsoft.com/office/word/2012/wordml" xmlns:w16cid="http://schemas.microsoft.com/office/word/2016/wordml/cid" xmlns:w16se="http://schemas.microsoft.com/office/word/2015/wordml/symex" xmlns:wpg="http://schemas.microsoft.com/office/word/2010/wordprocessingGroup" xmlns:wpi="http://schemas.microsoft.com/office/word/2010/wordprocessingInk" xmlns:wne="http://schemas.microsoft.com/office/word/2006/wordml" xmlns:wps="http://schemas.microsoft.com/office/word/2010/wordprocessingShape" mc:Ignorable="w14 w15 w16se w16cid wp14">
   <w:body>
     <w:p>
-      <w:pPr>
-        <w:rPr>
-          <w:noProof/>
-        </w:rPr>
-      </w:pPr>
       <w:r>
         <w:t>Miro-services</w:t>
       </w:r>
-      <w:r>
-        <w:t>,</w:t>
-      </w:r>
+    </w:p>
+    <w:p>
+      <w:pPr>
+        <w:rPr>
+          <w:noProof/>
+        </w:rPr>
+      </w:pPr>
       <w:r>
         <w:t xml:space="preserve"> module</w:t>
       </w:r>
@@ -50,7 +49,19 @@
         <w:rPr>
           <w:noProof/>
         </w:rPr>
-        <w:t>, these two are all about hiding staff.when the developer thinks about hiding, it has to be seted, because  all components musnt hide, also the developer must contians some api’s , contract service, definations that are explicitly defined. &lt;strong&gt;it doesn’t only apply to library development this also applies to the large applications, so these well-defined interfaces allows thses modules that have strongly encapulated parts to still work together in a usefull way. The last one is explicit dependencies</w:t>
+        <w:t>, these two are all about hiding staff.when the developer thinks about hiding, it has to be seted, because  all components musnt hide, also the developer must contians some api’s , contract service, definations that are explicitly defined. &lt;strong&gt;it doesn’t only apply to library development</w:t>
+      </w:r>
+      <w:r>
+        <w:rPr>
+          <w:noProof/>
+        </w:rPr>
+        <w:t>&lt;/strong&gt;</w:t>
+      </w:r>
+      <w:r>
+        <w:rPr>
+          <w:noProof/>
+        </w:rPr>
+        <w:t xml:space="preserve"> this also applies to the large applications, so these well-defined interfaces allows thses modules that have strongly encapulated parts to still work together in a usefull way. The last one is explicit dependencies</w:t>
       </w:r>
       <w:r>
         <w:rPr>
@@ -82,7 +93,7 @@
         <w:rPr>
           <w:noProof/>
         </w:rPr>
-        <w:t>It means thart the developer can easily replace internal so the developer can repla</w:t>
+        <w:t>It means that the developer can easily replace internal so the developer can repla</w:t>
       </w:r>
       <w:r>
         <w:rPr>
@@ -90,28 +101,204 @@
         </w:rPr>
         <w:t>ce iplementaions as long as the developer adhere to these well-defined interfaces.</w:t>
       </w:r>
+    </w:p>
+    <w:p>
+      <w:pPr>
+        <w:rPr>
+          <w:noProof/>
+        </w:rPr>
+      </w:pPr>
+      <w:r>
+        <w:rPr>
+          <w:noProof/>
+        </w:rPr>
+        <w:t>Microservice is a peace of software component independently deployeble implementing a business, its just not little technical services these are domian services usauly  capability doing one thing, and doing it well communicating over a network</w:t>
+      </w:r>
+      <w:r>
+        <w:rPr>
+          <w:noProof/>
+        </w:rPr>
+        <w:t>.microservice are quite difficult to implement, because  it needs a buch of people and a resource.so it needs an assumption to use the microsercice when and not to use</w:t>
+      </w:r>
+      <w:r>
+        <w:rPr>
+          <w:noProof/>
+        </w:rPr>
+        <w:t>.</w:t>
+      </w:r>
+    </w:p>
+    <w:p>
+      <w:pPr>
+        <w:rPr>
+          <w:noProof/>
+        </w:rPr>
+      </w:pPr>
+      <w:r>
+        <w:rPr>
+          <w:noProof/>
+        </w:rPr>
+        <w:t xml:space="preserve"> </w:t>
+      </w:r>
+      <w:r>
+        <w:rPr>
+          <w:noProof/>
+        </w:rPr>
+        <w:t>now days</w:t>
+      </w:r>
+      <w:r>
+        <w:rPr>
+          <w:noProof/>
+        </w:rPr>
+        <w:t xml:space="preserve"> Microservice is used across the world because of:</w:t>
+      </w:r>
+    </w:p>
+    <w:p>
+      <w:pPr>
+        <w:rPr>
+          <w:noProof/>
+        </w:rPr>
+      </w:pPr>
+      <w:r>
+        <w:rPr>
+          <w:noProof/>
+        </w:rPr>
+        <w:t xml:space="preserve"> manage complexity:-</w:t>
+      </w:r>
+      <w:r>
+        <w:rPr>
+          <w:noProof/>
+        </w:rPr>
+        <w:t xml:space="preserve"> </w:t>
+      </w:r>
+      <w:r>
+        <w:rPr>
+          <w:noProof/>
+        </w:rPr>
+        <w:t>large systems  are too complex to manage too complex to evolve some how to manage thiese complexity by chopng into a peaces, that’s how it works.</w:t>
+      </w:r>
+    </w:p>
+    <w:p>
+      <w:pPr>
+        <w:rPr>
+          <w:noProof/>
+        </w:rPr>
+      </w:pPr>
+      <w:r>
+        <w:rPr>
+          <w:noProof/>
+        </w:rPr>
+        <w:t>Scaling :-- the scaling concept is used for scaling imdependet services</w:t>
+      </w:r>
+      <w:r>
+        <w:rPr>
+          <w:noProof/>
+        </w:rPr>
+        <w:t xml:space="preserve"> and resilience  in the arctechture.</w:t>
+      </w:r>
+    </w:p>
+    <w:p>
+      <w:pPr>
+        <w:rPr>
+          <w:noProof/>
+        </w:rPr>
+      </w:pPr>
+    </w:p>
+    <w:p>
+      <w:pPr>
+        <w:rPr>
+          <w:noProof/>
+        </w:rPr>
+      </w:pPr>
+      <w:r>
+        <w:rPr>
+          <w:noProof/>
+        </w:rPr>
+        <w:t xml:space="preserve">                                                                     </w:t>
+      </w:r>
+      <w:r>
+        <w:rPr>
+          <w:noProof/>
+        </w:rPr>
+        <w:t xml:space="preserve"> monolith</w:t>
+      </w:r>
+      <w:r>
+        <w:rPr>
+          <w:noProof/>
+        </w:rPr>
+        <w:t xml:space="preserve"> vs</w:t>
+      </w:r>
+      <w:r>
+        <w:rPr>
+          <w:noProof/>
+        </w:rPr>
+        <w:t xml:space="preserve"> microservice</w:t>
+      </w:r>
+    </w:p>
+    <w:p>
+      <w:pPr>
+        <w:rPr>
+          <w:noProof/>
+        </w:rPr>
+      </w:pPr>
+      <w:r>
+        <w:rPr>
+          <w:noProof/>
+        </w:rPr>
+        <w:tab/>
+      </w:r>
+      <w:r>
+        <w:rPr>
+          <w:noProof/>
+        </w:rPr>
+        <w:t xml:space="preserve">In a software enginnering a monolithhic application describe a single-tiered software application </w:t>
+      </w:r>
       <w:bookmarkStart w:id="0" w:name="_GoBack"/>
+      <w:r>
+        <w:rPr>
+          <w:noProof/>
+        </w:rPr>
+        <w:t xml:space="preserve">in which the user interface and data access code are combined into a single program from a single </w:t>
+      </w:r>
       <w:bookmarkEnd w:id="0"/>
       <w:r>
         <w:rPr>
           <w:noProof/>
         </w:rPr>
-        <w:t xml:space="preserve"> </w:t>
-      </w:r>
-      <w:r>
-        <w:rPr>
-          <w:noProof/>
-        </w:rPr>
-        <w:t xml:space="preserve">   </w:t>
-      </w:r>
-      <w:r>
-        <w:rPr>
-          <w:noProof/>
-        </w:rPr>
-        <w:t xml:space="preserve"> </w:t>
-      </w:r>
-    </w:p>
-    <w:p/>
+        <w:t>platform. A monolith  application is self-contained, independent from the other computing application and also its responsiple not just for a particular task,can perform every step nedded to complete aparticular function</w:t>
+      </w:r>
+      <w:r>
+        <w:rPr>
+          <w:noProof/>
+        </w:rPr>
+        <w:t>.</w:t>
+      </w:r>
+    </w:p>
+    <w:p>
+      <w:pPr>
+        <w:rPr>
+          <w:noProof/>
+        </w:rPr>
+      </w:pPr>
+      <w:r>
+        <w:rPr>
+          <w:noProof/>
+        </w:rPr>
+        <w:t xml:space="preserve">Today some personal finance applications are monolithic in the sence that thay help the user carry out a complete task ,end to end. But because of all these implicit dependecies, if the programmer tries to fix </w:t>
+      </w:r>
+      <w:r>
+        <w:rPr>
+          <w:noProof/>
+        </w:rPr>
+        <w:lastRenderedPageBreak/>
+        <w:t>in some area it could be it falls on the ohters. But on the microservice all these messes are fixed.</w:t>
+      </w:r>
+      <w:r>
+        <w:rPr>
+          <w:noProof/>
+        </w:rPr>
+        <w:t>microservice  allows the developer to reuse and repaire parts of the application,but development tools are required to perform these maintenance functions(the application may be need to recompied)</w:t>
+      </w:r>
+    </w:p>
     <w:p/>
     <w:sectPr>
       <w:pgSz w:w="12240" w:h="15840"/>
@@ -121,6 +308,56 @@
     </w:sectPr>
   </w:body>
 </w:document>
+</file>
+
+<file path=word/endnotes.xml><?xml version="1.0" encoding="utf-8"?>
+<w:endnotes xmlns:wpc="http://schemas.microsoft.com/office/word/2010/wordprocessingCanvas" xmlns:cx="http://schemas.microsoft.com/office/drawing/2014/chartex" xmlns:cx1="http://schemas.microsoft.com/office/drawing/2015/9/8/chartex" xmlns:cx2="http://schemas.microsoft.com/office/drawing/2015/10/21/chartex" xmlns:cx3="http://schemas.microsoft.com/office/drawing/2016/5/9/chartex" xmlns:cx4="http://schemas.microsoft.com/office/drawing/2016/5/10/chartex" xmlns:cx5="http://schemas.microsoft.com/office/drawing/2016/5/11/chartex" xmlns:cx6="http://schemas.microsoft.com/office/drawing/2016/5/12/chartex" xmlns:cx7="http://schemas.microsoft.com/office/drawing/2016/5/13/chartex" xmlns:cx8="http://schemas.microsoft.com/office/drawing/2016/5/14/chartex" xmlns:mc="http://schemas.openxmlformats.org/markup-compatibility/2006" xmlns:aink="http://schemas.microsoft.com/office/drawing/2016/ink" xmlns:am3d="http://schemas.microsoft.com/office/drawing/2017/model3d" xmlns:o="urn:schemas-microsoft-com:office:office" xmlns:r="http://schemas.openxmlformats.org/officeDocument/2006/relationships" xmlns:m="http://schemas.openxmlformats.org/officeDocument/2006/math" xmlns:v="urn:schemas-microsoft-com:vml" xmlns:wp14="http://schemas.microsoft.com/office/word/2010/wordprocessingDrawing" xmlns:wp="http://schemas.openxmlformats.org/drawingml/2006/wordprocessingDrawing" xmlns:w10="urn:schemas-microsoft-com:office:word" xmlns:w="http://schemas.openxmlformats.org/wordprocessingml/2006/main" xmlns:w14="http://schemas.microsoft.com/office/word/2010/wordml" xmlns:w15="http://schemas.microsoft.com/office/word/2012/wordml" xmlns:w16cid="http://schemas.microsoft.com/office/word/2016/wordml/cid" xmlns:w16se="http://schemas.microsoft.com/office/word/2015/wordml/symex" xmlns:wpg="http://schemas.microsoft.com/office/word/2010/wordprocessingGroup" xmlns:wpi="http://schemas.microsoft.com/office/word/2010/wordprocessingInk" xmlns:wne="http://schemas.microsoft.com/office/word/2006/wordml" xmlns:wps="http://schemas.microsoft.com/office/word/2010/wordprocessingShape" mc:Ignorable="w14 w15 w16se w16cid wp14">
+  <w:endnote w:type="separator" w:id="-1">
+    <w:p>
+      <w:pPr>
+        <w:spacing w:after="0" w:line="240" w:lineRule="auto"/>
+      </w:pPr>
+      <w:r>
+        <w:separator/>
+      </w:r>
+    </w:p>
+  </w:endnote>
+  <w:endnote w:type="continuationSeparator" w:id="0">
+    <w:p>
+      <w:pPr>
+        <w:spacing w:after="0" w:line="240" w:lineRule="auto"/>
+      </w:pPr>
+      <w:r>
+        <w:continuationSeparator/>
+      </w:r>
+    </w:p>
+  </w:endnote>
+</w:endnotes>
+</file>
+
+<file path=word/footnotes.xml><?xml version="1.0" encoding="utf-8"?>
+<w:footnotes xmlns:wpc="http://schemas.microsoft.com/office/word/2010/wordprocessingCanvas" xmlns:cx="http://schemas.microsoft.com/office/drawing/2014/chartex" xmlns:cx1="http://schemas.microsoft.com/office/drawing/2015/9/8/chartex" xmlns:cx2="http://schemas.microsoft.com/office/drawing/2015/10/21/chartex" xmlns:cx3="http://schemas.microsoft.com/office/drawing/2016/5/9/chartex" xmlns:cx4="http://schemas.microsoft.com/office/drawing/2016/5/10/chartex" xmlns:cx5="http://schemas.microsoft.com/office/drawing/2016/5/11/chartex" xmlns:cx6="http://schemas.microsoft.com/office/drawing/2016/5/12/chartex" xmlns:cx7="http://schemas.microsoft.com/office/drawing/2016/5/13/chartex" xmlns:cx8="http://schemas.microsoft.com/office/drawing/2016/5/14/chartex" xmlns:mc="http://schemas.openxmlformats.org/markup-compatibility/2006" xmlns:aink="http://schemas.microsoft.com/office/drawing/2016/ink" xmlns:am3d="http://schemas.microsoft.com/office/drawing/2017/model3d" xmlns:o="urn:schemas-microsoft-com:office:office" xmlns:r="http://schemas.openxmlformats.org/officeDocument/2006/relationships" xmlns:m="http://schemas.openxmlformats.org/officeDocument/2006/math" xmlns:v="urn:schemas-microsoft-com:vml" xmlns:wp14="http://schemas.microsoft.com/office/word/2010/wordprocessingDrawing" xmlns:wp="http://schemas.openxmlformats.org/drawingml/2006/wordprocessingDrawing" xmlns:w10="urn:schemas-microsoft-com:office:word" xmlns:w="http://schemas.openxmlformats.org/wordprocessingml/2006/main" xmlns:w14="http://schemas.microsoft.com/office/word/2010/wordml" xmlns:w15="http://schemas.microsoft.com/office/word/2012/wordml" xmlns:w16cid="http://schemas.microsoft.com/office/word/2016/wordml/cid" xmlns:w16se="http://schemas.microsoft.com/office/word/2015/wordml/symex" xmlns:wpg="http://schemas.microsoft.com/office/word/2010/wordprocessingGroup" xmlns:wpi="http://schemas.microsoft.com/office/word/2010/wordprocessingInk" xmlns:wne="http://schemas.microsoft.com/office/word/2006/wordml" xmlns:wps="http://schemas.microsoft.com/office/word/2010/wordprocessingShape" mc:Ignorable="w14 w15 w16se w16cid wp14">
+  <w:footnote w:type="separator" w:id="-1">
+    <w:p>
+      <w:pPr>
+        <w:spacing w:after="0" w:line="240" w:lineRule="auto"/>
+      </w:pPr>
+      <w:r>
+        <w:separator/>
+      </w:r>
+    </w:p>
+  </w:footnote>
+  <w:footnote w:type="continuationSeparator" w:id="0">
+    <w:p>
+      <w:pPr>
+        <w:spacing w:after="0" w:line="240" w:lineRule="auto"/>
+      </w:pPr>
+      <w:r>
+        <w:continuationSeparator/>
+      </w:r>
+    </w:p>
+  </w:footnote>
+</w:footnotes>
 </file>
 
 <file path=word/styles.xml><?xml version="1.0" encoding="utf-8"?>
@@ -549,6 +786,50 @@
     <w:semiHidden/>
     <w:unhideWhenUsed/>
   </w:style>
+  <w:style w:type="paragraph" w:styleId="Header">
+    <w:name w:val="header"/>
+    <w:basedOn w:val="Normal"/>
+    <w:link w:val="HeaderChar"/>
+    <w:uiPriority w:val="99"/>
+    <w:unhideWhenUsed/>
+    <w:rsid w:val="005F10F7"/>
+    <w:pPr>
+      <w:tabs>
+        <w:tab w:val="center" w:pos="4680"/>
+        <w:tab w:val="right" w:pos="9360"/>
+      </w:tabs>
+      <w:spacing w:after="0" w:line="240" w:lineRule="auto"/>
+    </w:pPr>
+  </w:style>
+  <w:style w:type="character" w:customStyle="1" w:styleId="HeaderChar">
+    <w:name w:val="Header Char"/>
+    <w:basedOn w:val="DefaultParagraphFont"/>
+    <w:link w:val="Header"/>
+    <w:uiPriority w:val="99"/>
+    <w:rsid w:val="005F10F7"/>
+  </w:style>
+  <w:style w:type="paragraph" w:styleId="Footer">
+    <w:name w:val="footer"/>
+    <w:basedOn w:val="Normal"/>
+    <w:link w:val="FooterChar"/>
+    <w:uiPriority w:val="99"/>
+    <w:unhideWhenUsed/>
+    <w:rsid w:val="005F10F7"/>
+    <w:pPr>
+      <w:tabs>
+        <w:tab w:val="center" w:pos="4680"/>
+        <w:tab w:val="right" w:pos="9360"/>
+      </w:tabs>
+      <w:spacing w:after="0" w:line="240" w:lineRule="auto"/>
+    </w:pPr>
+  </w:style>
+  <w:style w:type="character" w:customStyle="1" w:styleId="FooterChar">
+    <w:name w:val="Footer Char"/>
+    <w:basedOn w:val="DefaultParagraphFont"/>
+    <w:link w:val="Footer"/>
+    <w:uiPriority w:val="99"/>
+    <w:rsid w:val="005F10F7"/>
+  </w:style>
 </w:styles>
 </file>
 

</xml_diff>

<commit_message>
service connectors  servide discovery
</commit_message>
<xml_diff>
--- a/stack.docx
+++ b/stack.docx
@@ -250,21 +250,7 @@
         <w:rPr>
           <w:noProof/>
         </w:rPr>
-        <w:t xml:space="preserve">In a software enginnering a monolithhic application describe a single-tiered software application </w:t>
-      </w:r>
-      <w:bookmarkStart w:id="0" w:name="_GoBack"/>
-      <w:r>
-        <w:rPr>
-          <w:noProof/>
-        </w:rPr>
-        <w:t xml:space="preserve">in which the user interface and data access code are combined into a single program from a single </w:t>
-      </w:r>
-      <w:bookmarkEnd w:id="0"/>
-      <w:r>
-        <w:rPr>
-          <w:noProof/>
-        </w:rPr>
-        <w:t>platform. A monolith  application is self-contained, independent from the other computing application and also its responsiple not just for a particular task,can perform every step nedded to complete aparticular function</w:t>
+        <w:t>In a software enginnering a monolithhic application describe a single-tiered software application in which the user interface and data access code are combined into a single program from a single platform. A monolith  application is self-contained, independent from the other computing application and also its responsiple not just for a particular task,can perform every step nedded to complete aparticular function</w:t>
       </w:r>
       <w:r>
         <w:rPr>
@@ -297,6 +283,84 @@
           <w:noProof/>
         </w:rPr>
         <w:t>microservice  allows the developer to reuse and repaire parts of the application,but development tools are required to perform these maintenance functions(the application may be need to recompied)</w:t>
+      </w:r>
+      <w:r>
+        <w:rPr>
+          <w:noProof/>
+        </w:rPr>
+        <w:t>.compared to the monolith microservice provides to create systems with more features that’s better interms of additional costs,bur for the startup developers mololith is choosable because there isnt much to cost off.</w:t>
+      </w:r>
+    </w:p>
+    <w:p>
+      <w:pPr>
+        <w:rPr>
+          <w:noProof/>
+        </w:rPr>
+      </w:pPr>
+      <w:r>
+        <w:rPr>
+          <w:noProof/>
+        </w:rPr>
+        <w:t xml:space="preserve"> </w:t>
+      </w:r>
+      <w:r>
+        <w:rPr>
+          <w:noProof/>
+        </w:rPr>
+        <w:tab/>
+      </w:r>
+      <w:r>
+        <w:rPr>
+          <w:noProof/>
+        </w:rPr>
+        <w:tab/>
+      </w:r>
+      <w:r>
+        <w:rPr>
+          <w:noProof/>
+        </w:rPr>
+        <w:tab/>
+        <w:t>Distributed system</w:t>
+      </w:r>
+    </w:p>
+    <w:p>
+      <w:pPr>
+        <w:rPr>
+          <w:noProof/>
+        </w:rPr>
+      </w:pPr>
+      <w:r>
+        <w:rPr>
+          <w:noProof/>
+        </w:rPr>
+        <w:t xml:space="preserve">         </w:t>
+      </w:r>
+      <w:bookmarkStart w:id="0" w:name="_GoBack"/>
+      <w:bookmarkEnd w:id="0"/>
+      <w:r>
+        <w:rPr>
+          <w:noProof/>
+        </w:rPr>
+        <w:t xml:space="preserve"> Service discovery </w:t>
+      </w:r>
+    </w:p>
+    <w:p>
+      <w:pPr>
+        <w:rPr>
+          <w:noProof/>
+        </w:rPr>
+      </w:pPr>
+      <w:r>
+        <w:rPr>
+          <w:noProof/>
+        </w:rPr>
+        <w:t xml:space="preserve">As listed before moduarity provides a bunch of modules </w:t>
+      </w:r>
+      <w:r>
+        <w:rPr>
+          <w:noProof/>
+        </w:rPr>
+        <w:t>which used that each contains everything necessary to excute only one aspect of the desired functionality.Then those modules have to connect eachohter, for that there are some solutions like &lt;strong&gt; consules,etcd,netflix-EUREKA&lt;/strong&gt;.</w:t>
       </w:r>
     </w:p>
     <w:p/>

</xml_diff>

<commit_message>
front page pic added
</commit_message>
<xml_diff>
--- a/stack.docx
+++ b/stack.docx
@@ -333,7 +333,286 @@
         <w:rPr>
           <w:noProof/>
         </w:rPr>
-        <w:t xml:space="preserve">         </w:t>
+        <w:t xml:space="preserve">          Service discovery </w:t>
+      </w:r>
+    </w:p>
+    <w:p>
+      <w:pPr>
+        <w:rPr>
+          <w:noProof/>
+        </w:rPr>
+      </w:pPr>
+      <w:r>
+        <w:rPr>
+          <w:noProof/>
+        </w:rPr>
+        <w:t>As</w:t>
+      </w:r>
+      <w:r>
+        <w:rPr>
+          <w:noProof/>
+        </w:rPr>
+        <w:t xml:space="preserve"> it </w:t>
+      </w:r>
+      <w:r>
+        <w:rPr>
+          <w:noProof/>
+        </w:rPr>
+        <w:t xml:space="preserve">listed before moduarity provides a bunch of modules </w:t>
+      </w:r>
+      <w:r>
+        <w:rPr>
+          <w:noProof/>
+        </w:rPr>
+        <w:t>which used that each contains everything necessary to excute only one aspect of the desired functionality.Then those modules have to connect eachohter, for that there are some solutions like &lt;strong&gt; consules,etcd,netflix-EUREKA&lt;/strong&gt;.</w:t>
+      </w:r>
+      <w:r>
+        <w:rPr>
+          <w:noProof/>
+        </w:rPr>
+        <w:t>there are also network fallacies like envoy, zipkin, netflix-hystrix.</w:t>
+      </w:r>
+    </w:p>
+    <w:p>
+      <w:pPr>
+        <w:rPr>
+          <w:noProof/>
+        </w:rPr>
+      </w:pPr>
+      <w:r>
+        <w:rPr>
+          <w:noProof/>
+        </w:rPr>
+        <w:t>Deployment</w:t>
+      </w:r>
+    </w:p>
+    <w:p>
+      <w:pPr>
+        <w:rPr>
+          <w:noProof/>
+        </w:rPr>
+      </w:pPr>
+      <w:r>
+        <w:rPr>
+          <w:noProof/>
+        </w:rPr>
+        <w:t>Deployment means moving a system from the testing phase to the production phase</w:t>
+      </w:r>
+      <w:r>
+        <w:rPr>
+          <w:noProof/>
+        </w:rPr>
+        <w:t xml:space="preserve"> and its includes all the process required for preparing a software application to run and operate in a specific environment it involves installation,configaration,testing and making changes to optimize the performace of the software.</w:t>
+      </w:r>
+    </w:p>
+    <w:p>
+      <w:pPr>
+        <w:rPr>
+          <w:noProof/>
+        </w:rPr>
+      </w:pPr>
+      <w:r>
+        <w:rPr>
+          <w:noProof/>
+        </w:rPr>
+        <w:t>Advantages of deployment:-</w:t>
+      </w:r>
+    </w:p>
+    <w:p>
+      <w:pPr>
+        <w:pStyle w:val="ListParagraph"/>
+        <w:numPr>
+          <w:ilvl w:val="0"/>
+          <w:numId w:val="1"/>
+        </w:numPr>
+        <w:rPr>
+          <w:noProof/>
+        </w:rPr>
+      </w:pPr>
+      <w:r>
+        <w:rPr>
+          <w:noProof/>
+        </w:rPr>
+        <w:t>Time saving (</w:t>
+      </w:r>
+      <w:r>
+        <w:rPr>
+          <w:noProof/>
+        </w:rPr>
+        <w:t xml:space="preserve">the process of </w:t>
+      </w:r>
+      <w:r>
+        <w:rPr>
+          <w:noProof/>
+        </w:rPr>
+        <w:t>installation becomes faster.)</w:t>
+      </w:r>
+    </w:p>
+    <w:p>
+      <w:pPr>
+        <w:pStyle w:val="ListParagraph"/>
+        <w:numPr>
+          <w:ilvl w:val="0"/>
+          <w:numId w:val="1"/>
+        </w:numPr>
+        <w:rPr>
+          <w:noProof/>
+        </w:rPr>
+      </w:pPr>
+      <w:r>
+        <w:rPr>
+          <w:noProof/>
+        </w:rPr>
+        <w:t>Enchance security (it configures the rols of permission sets.)</w:t>
+      </w:r>
+    </w:p>
+    <w:p>
+      <w:pPr>
+        <w:pStyle w:val="ListParagraph"/>
+        <w:numPr>
+          <w:ilvl w:val="0"/>
+          <w:numId w:val="1"/>
+        </w:numPr>
+        <w:rPr>
+          <w:noProof/>
+        </w:rPr>
+      </w:pPr>
+      <w:r>
+        <w:rPr>
+          <w:noProof/>
+        </w:rPr>
+        <w:t>Moniter user action (it makes easy to moniter user action effectivly.)</w:t>
+      </w:r>
+    </w:p>
+    <w:p>
+      <w:pPr>
+        <w:pStyle w:val="ListParagraph"/>
+        <w:numPr>
+          <w:ilvl w:val="0"/>
+          <w:numId w:val="1"/>
+        </w:numPr>
+        <w:rPr>
+          <w:noProof/>
+        </w:rPr>
+      </w:pPr>
+      <w:r>
+        <w:rPr>
+          <w:noProof/>
+        </w:rPr>
+        <w:t>Effective software update (deployment accurate updates,software maintenance tasks and uninstall can be targeted automatically.)</w:t>
+      </w:r>
+    </w:p>
+    <w:p>
+      <w:pPr>
+        <w:rPr>
+          <w:noProof/>
+        </w:rPr>
+      </w:pPr>
+      <w:r>
+        <w:rPr>
+          <w:noProof/>
+        </w:rPr>
+        <w:t>Virtual machines</w:t>
+      </w:r>
+    </w:p>
+    <w:p>
+      <w:pPr>
+        <w:rPr>
+          <w:noProof/>
+        </w:rPr>
+      </w:pPr>
+      <w:r>
+        <w:rPr>
+          <w:noProof/>
+        </w:rPr>
+        <w:t>Virtual  machines use so-called “hypervisors” as the emulation layer between the guest and the host oprating system for containers, the rough equivalent is the container engine. There are a bunch of containers like ducker, kumbernerts ,AWS fargates,IBM cloud kurnets service and so on and The most popular continer is ducker.</w:t>
+      </w:r>
+    </w:p>
+    <w:p>
+      <w:pPr>
+        <w:pStyle w:val="ListParagraph"/>
+        <w:numPr>
+          <w:ilvl w:val="0"/>
+          <w:numId w:val="2"/>
+        </w:numPr>
+        <w:rPr>
+          <w:noProof/>
+        </w:rPr>
+      </w:pPr>
+      <w:r>
+        <w:rPr>
+          <w:noProof/>
+        </w:rPr>
+        <w:t xml:space="preserve">Doker platform </w:t>
+      </w:r>
+    </w:p>
+    <w:p>
+      <w:pPr>
+        <w:pStyle w:val="ListParagraph"/>
+        <w:numPr>
+          <w:ilvl w:val="0"/>
+          <w:numId w:val="2"/>
+        </w:numPr>
+        <w:rPr>
+          <w:noProof/>
+        </w:rPr>
+      </w:pPr>
+      <w:r>
+        <w:rPr>
+          <w:noProof/>
+        </w:rPr>
+        <w:t>Kumbernnets engine</w:t>
+      </w:r>
+    </w:p>
+    <w:p>
+      <w:pPr>
+        <w:pStyle w:val="ListParagraph"/>
+        <w:numPr>
+          <w:ilvl w:val="0"/>
+          <w:numId w:val="2"/>
+        </w:numPr>
+        <w:rPr>
+          <w:noProof/>
+        </w:rPr>
+      </w:pPr>
+      <w:r>
+        <w:rPr>
+          <w:noProof/>
+        </w:rPr>
+        <w:t>Linux container</w:t>
+      </w:r>
+    </w:p>
+    <w:p>
+      <w:pPr>
+        <w:ind w:firstLine="360"/>
+        <w:rPr>
+          <w:noProof/>
+        </w:rPr>
+      </w:pPr>
+      <w:r>
+        <w:rPr>
+          <w:noProof/>
+        </w:rPr>
+        <w:t>Containers</w:t>
+      </w:r>
+    </w:p>
+    <w:p>
+      <w:pPr>
+        <w:rPr>
+          <w:noProof/>
+        </w:rPr>
+      </w:pPr>
+      <w:r>
+        <w:rPr>
+          <w:noProof/>
+        </w:rPr>
+        <w:t>Containers is used for packages up code  and all its dependencies so the application runs quickly and reliably.</w:t>
+      </w:r>
+      <w:r>
+        <w:rPr>
+          <w:noProof/>
+        </w:rPr>
+        <w:t xml:space="preserve">Continers work very differently.becuase they only conatin the application and the libraries, frame works, etc.they depend on, the developer can put lots of them on a single host oprating </w:t>
       </w:r>
       <w:bookmarkStart w:id="0" w:name="_GoBack"/>
       <w:bookmarkEnd w:id="0"/>
@@ -341,29 +620,44 @@
         <w:rPr>
           <w:noProof/>
         </w:rPr>
-        <w:t xml:space="preserve"> Service discovery </w:t>
-      </w:r>
-    </w:p>
-    <w:p>
-      <w:pPr>
-        <w:rPr>
-          <w:noProof/>
-        </w:rPr>
-      </w:pPr>
-      <w:r>
-        <w:rPr>
-          <w:noProof/>
-        </w:rPr>
-        <w:t xml:space="preserve">As listed before moduarity provides a bunch of modules </w:t>
-      </w:r>
-      <w:r>
-        <w:rPr>
-          <w:noProof/>
-        </w:rPr>
-        <w:t>which used that each contains everything necessary to excute only one aspect of the desired functionality.Then those modules have to connect eachohter, for that there are some solutions like &lt;strong&gt; consules,etcd,netflix-EUREKA&lt;/strong&gt;.</w:t>
-      </w:r>
-    </w:p>
-    <w:p/>
+        <w:t>system.the only oprating system. The only oprating system on the server is the one host oprating system and the containers small and the iverhead extremely low.</w:t>
+      </w:r>
+    </w:p>
+    <w:p>
+      <w:r>
+        <w:lastRenderedPageBreak/>
+        <w:t xml:space="preserve">1 </w:t>
+      </w:r>
+      <w:proofErr w:type="spellStart"/>
+      <w:r>
+        <w:t>Doker</w:t>
+      </w:r>
+      <w:proofErr w:type="spellEnd"/>
+      <w:r>
+        <w:t xml:space="preserve"> platform </w:t>
+      </w:r>
+    </w:p>
+    <w:p>
+      <w:proofErr w:type="spellStart"/>
+      <w:r>
+        <w:t>Doker</w:t>
+      </w:r>
+      <w:proofErr w:type="spellEnd"/>
+      <w:r>
+        <w:t xml:space="preserve"> is a set of </w:t>
+      </w:r>
+      <w:proofErr w:type="gramStart"/>
+      <w:r>
+        <w:t>platform</w:t>
+      </w:r>
+      <w:proofErr w:type="gramEnd"/>
+      <w:r>
+        <w:t xml:space="preserve"> as service products that uses OS-level visualization deliver software in packages called containers.</w:t>
+      </w:r>
+      <w:r>
+        <w:t xml:space="preserve">       </w:t>
+      </w:r>
+    </w:p>
     <w:sectPr>
       <w:pgSz w:w="12240" w:h="15840"/>
       <w:pgMar w:top="1440" w:right="1440" w:bottom="1440" w:left="1440" w:header="720" w:footer="720" w:gutter="0"/>
@@ -422,6 +716,195 @@
     </w:p>
   </w:footnote>
 </w:footnotes>
+</file>
+
+<file path=word/numbering.xml><?xml version="1.0" encoding="utf-8"?>
+<w:numbering xmlns:wpc="http://schemas.microsoft.com/office/word/2010/wordprocessingCanvas" xmlns:cx="http://schemas.microsoft.com/office/drawing/2014/chartex" xmlns:cx1="http://schemas.microsoft.com/office/drawing/2015/9/8/chartex" xmlns:cx2="http://schemas.microsoft.com/office/drawing/2015/10/21/chartex" xmlns:cx3="http://schemas.microsoft.com/office/drawing/2016/5/9/chartex" xmlns:cx4="http://schemas.microsoft.com/office/drawing/2016/5/10/chartex" xmlns:cx5="http://schemas.microsoft.com/office/drawing/2016/5/11/chartex" xmlns:cx6="http://schemas.microsoft.com/office/drawing/2016/5/12/chartex" xmlns:cx7="http://schemas.microsoft.com/office/drawing/2016/5/13/chartex" xmlns:cx8="http://schemas.microsoft.com/office/drawing/2016/5/14/chartex" xmlns:mc="http://schemas.openxmlformats.org/markup-compatibility/2006" xmlns:aink="http://schemas.microsoft.com/office/drawing/2016/ink" xmlns:am3d="http://schemas.microsoft.com/office/drawing/2017/model3d" xmlns:o="urn:schemas-microsoft-com:office:office" xmlns:r="http://schemas.openxmlformats.org/officeDocument/2006/relationships" xmlns:m="http://schemas.openxmlformats.org/officeDocument/2006/math" xmlns:v="urn:schemas-microsoft-com:vml" xmlns:wp14="http://schemas.microsoft.com/office/word/2010/wordprocessingDrawing" xmlns:wp="http://schemas.openxmlformats.org/drawingml/2006/wordprocessingDrawing" xmlns:w10="urn:schemas-microsoft-com:office:word" xmlns:w="http://schemas.openxmlformats.org/wordprocessingml/2006/main" xmlns:w14="http://schemas.microsoft.com/office/word/2010/wordml" xmlns:w15="http://schemas.microsoft.com/office/word/2012/wordml" xmlns:w16cid="http://schemas.microsoft.com/office/word/2016/wordml/cid" xmlns:w16se="http://schemas.microsoft.com/office/word/2015/wordml/symex" xmlns:wpg="http://schemas.microsoft.com/office/word/2010/wordprocessingGroup" xmlns:wpi="http://schemas.microsoft.com/office/word/2010/wordprocessingInk" xmlns:wne="http://schemas.microsoft.com/office/word/2006/wordml" xmlns:wps="http://schemas.microsoft.com/office/word/2010/wordprocessingShape" mc:Ignorable="w14 w15 w16se w16cid wp14">
+  <w:abstractNum w:abstractNumId="0" w15:restartNumberingAfterBreak="0">
+    <w:nsid w:val="142C0044"/>
+    <w:multiLevelType w:val="hybridMultilevel"/>
+    <w:tmpl w:val="862A781C"/>
+    <w:lvl w:ilvl="0" w:tplc="0409000F">
+      <w:start w:val="1"/>
+      <w:numFmt w:val="decimal"/>
+      <w:lvlText w:val="%1."/>
+      <w:lvlJc w:val="left"/>
+      <w:pPr>
+        <w:ind w:left="720" w:hanging="360"/>
+      </w:pPr>
+      <w:rPr>
+        <w:rFonts w:hint="default"/>
+      </w:rPr>
+    </w:lvl>
+    <w:lvl w:ilvl="1" w:tplc="04090019" w:tentative="1">
+      <w:start w:val="1"/>
+      <w:numFmt w:val="lowerLetter"/>
+      <w:lvlText w:val="%2."/>
+      <w:lvlJc w:val="left"/>
+      <w:pPr>
+        <w:ind w:left="1440" w:hanging="360"/>
+      </w:pPr>
+    </w:lvl>
+    <w:lvl w:ilvl="2" w:tplc="0409001B" w:tentative="1">
+      <w:start w:val="1"/>
+      <w:numFmt w:val="lowerRoman"/>
+      <w:lvlText w:val="%3."/>
+      <w:lvlJc w:val="right"/>
+      <w:pPr>
+        <w:ind w:left="2160" w:hanging="180"/>
+      </w:pPr>
+    </w:lvl>
+    <w:lvl w:ilvl="3" w:tplc="0409000F" w:tentative="1">
+      <w:start w:val="1"/>
+      <w:numFmt w:val="decimal"/>
+      <w:lvlText w:val="%4."/>
+      <w:lvlJc w:val="left"/>
+      <w:pPr>
+        <w:ind w:left="2880" w:hanging="360"/>
+      </w:pPr>
+    </w:lvl>
+    <w:lvl w:ilvl="4" w:tplc="04090019" w:tentative="1">
+      <w:start w:val="1"/>
+      <w:numFmt w:val="lowerLetter"/>
+      <w:lvlText w:val="%5."/>
+      <w:lvlJc w:val="left"/>
+      <w:pPr>
+        <w:ind w:left="3600" w:hanging="360"/>
+      </w:pPr>
+    </w:lvl>
+    <w:lvl w:ilvl="5" w:tplc="0409001B" w:tentative="1">
+      <w:start w:val="1"/>
+      <w:numFmt w:val="lowerRoman"/>
+      <w:lvlText w:val="%6."/>
+      <w:lvlJc w:val="right"/>
+      <w:pPr>
+        <w:ind w:left="4320" w:hanging="180"/>
+      </w:pPr>
+    </w:lvl>
+    <w:lvl w:ilvl="6" w:tplc="0409000F" w:tentative="1">
+      <w:start w:val="1"/>
+      <w:numFmt w:val="decimal"/>
+      <w:lvlText w:val="%7."/>
+      <w:lvlJc w:val="left"/>
+      <w:pPr>
+        <w:ind w:left="5040" w:hanging="360"/>
+      </w:pPr>
+    </w:lvl>
+    <w:lvl w:ilvl="7" w:tplc="04090019" w:tentative="1">
+      <w:start w:val="1"/>
+      <w:numFmt w:val="lowerLetter"/>
+      <w:lvlText w:val="%8."/>
+      <w:lvlJc w:val="left"/>
+      <w:pPr>
+        <w:ind w:left="5760" w:hanging="360"/>
+      </w:pPr>
+    </w:lvl>
+    <w:lvl w:ilvl="8" w:tplc="0409001B" w:tentative="1">
+      <w:start w:val="1"/>
+      <w:numFmt w:val="lowerRoman"/>
+      <w:lvlText w:val="%9."/>
+      <w:lvlJc w:val="right"/>
+      <w:pPr>
+        <w:ind w:left="6480" w:hanging="180"/>
+      </w:pPr>
+    </w:lvl>
+  </w:abstractNum>
+  <w:abstractNum w:abstractNumId="1" w15:restartNumberingAfterBreak="0">
+    <w:nsid w:val="664248D3"/>
+    <w:multiLevelType w:val="hybridMultilevel"/>
+    <w:tmpl w:val="2E1409F0"/>
+    <w:lvl w:ilvl="0" w:tplc="0409000F">
+      <w:start w:val="1"/>
+      <w:numFmt w:val="decimal"/>
+      <w:lvlText w:val="%1."/>
+      <w:lvlJc w:val="left"/>
+      <w:pPr>
+        <w:ind w:left="720" w:hanging="360"/>
+      </w:pPr>
+      <w:rPr>
+        <w:rFonts w:hint="default"/>
+      </w:rPr>
+    </w:lvl>
+    <w:lvl w:ilvl="1" w:tplc="04090019" w:tentative="1">
+      <w:start w:val="1"/>
+      <w:numFmt w:val="lowerLetter"/>
+      <w:lvlText w:val="%2."/>
+      <w:lvlJc w:val="left"/>
+      <w:pPr>
+        <w:ind w:left="1440" w:hanging="360"/>
+      </w:pPr>
+    </w:lvl>
+    <w:lvl w:ilvl="2" w:tplc="0409001B" w:tentative="1">
+      <w:start w:val="1"/>
+      <w:numFmt w:val="lowerRoman"/>
+      <w:lvlText w:val="%3."/>
+      <w:lvlJc w:val="right"/>
+      <w:pPr>
+        <w:ind w:left="2160" w:hanging="180"/>
+      </w:pPr>
+    </w:lvl>
+    <w:lvl w:ilvl="3" w:tplc="0409000F" w:tentative="1">
+      <w:start w:val="1"/>
+      <w:numFmt w:val="decimal"/>
+      <w:lvlText w:val="%4."/>
+      <w:lvlJc w:val="left"/>
+      <w:pPr>
+        <w:ind w:left="2880" w:hanging="360"/>
+      </w:pPr>
+    </w:lvl>
+    <w:lvl w:ilvl="4" w:tplc="04090019" w:tentative="1">
+      <w:start w:val="1"/>
+      <w:numFmt w:val="lowerLetter"/>
+      <w:lvlText w:val="%5."/>
+      <w:lvlJc w:val="left"/>
+      <w:pPr>
+        <w:ind w:left="3600" w:hanging="360"/>
+      </w:pPr>
+    </w:lvl>
+    <w:lvl w:ilvl="5" w:tplc="0409001B" w:tentative="1">
+      <w:start w:val="1"/>
+      <w:numFmt w:val="lowerRoman"/>
+      <w:lvlText w:val="%6."/>
+      <w:lvlJc w:val="right"/>
+      <w:pPr>
+        <w:ind w:left="4320" w:hanging="180"/>
+      </w:pPr>
+    </w:lvl>
+    <w:lvl w:ilvl="6" w:tplc="0409000F" w:tentative="1">
+      <w:start w:val="1"/>
+      <w:numFmt w:val="decimal"/>
+      <w:lvlText w:val="%7."/>
+      <w:lvlJc w:val="left"/>
+      <w:pPr>
+        <w:ind w:left="5040" w:hanging="360"/>
+      </w:pPr>
+    </w:lvl>
+    <w:lvl w:ilvl="7" w:tplc="04090019" w:tentative="1">
+      <w:start w:val="1"/>
+      <w:numFmt w:val="lowerLetter"/>
+      <w:lvlText w:val="%8."/>
+      <w:lvlJc w:val="left"/>
+      <w:pPr>
+        <w:ind w:left="5760" w:hanging="360"/>
+      </w:pPr>
+    </w:lvl>
+    <w:lvl w:ilvl="8" w:tplc="0409001B" w:tentative="1">
+      <w:start w:val="1"/>
+      <w:numFmt w:val="lowerRoman"/>
+      <w:lvlText w:val="%9."/>
+      <w:lvlJc w:val="right"/>
+      <w:pPr>
+        <w:ind w:left="6480" w:hanging="180"/>
+      </w:pPr>
+    </w:lvl>
+  </w:abstractNum>
+  <w:num w:numId="1">
+    <w:abstractNumId w:val="0"/>
+  </w:num>
+  <w:num w:numId="2">
+    <w:abstractNumId w:val="1"/>
+  </w:num>
+</w:numbering>
 </file>
 
 <file path=word/styles.xml><?xml version="1.0" encoding="utf-8"?>
@@ -894,6 +1377,17 @@
     <w:uiPriority w:val="99"/>
     <w:rsid w:val="005F10F7"/>
   </w:style>
+  <w:style w:type="paragraph" w:styleId="ListParagraph">
+    <w:name w:val="List Paragraph"/>
+    <w:basedOn w:val="Normal"/>
+    <w:uiPriority w:val="34"/>
+    <w:qFormat/>
+    <w:rsid w:val="00426113"/>
+    <w:pPr>
+      <w:ind w:left="720"/>
+      <w:contextualSpacing/>
+    </w:pPr>
+  </w:style>
 </w:styles>
 </file>
 

</xml_diff>